<commit_message>
Update edited documents and replace Summary Capstone with Autobiography Summary
</commit_message>
<xml_diff>
--- a/assets/Autobiography.docx
+++ b/assets/Autobiography.docx
@@ -5,66 +5,200 @@
     <w:p>
       <w:pPr>
         <w:pStyle w:val="Heading2"/>
-      </w:pPr>
-      <w:r>
-        <w:t xml:space="preserve">1. </w:t>
-      </w:r>
-      <w:proofErr w:type="gramStart"/>
-      <w:r>
-        <w:t>INTRODUCTION :</w:t>
-      </w:r>
-      <w:proofErr w:type="gramEnd"/>
+        <w:spacing w:after="120" w:afterAutospacing="0"/>
+        <w:rPr>
+          <w:rFonts w:ascii="Segoe UI Symbol" w:hAnsi="Segoe UI Symbol" w:cs="Segoe UI Symbol"/>
+          <w:color w:val="1F1F1F"/>
+          <w:sz w:val="22"/>
+        </w:rPr>
+      </w:pPr>
+      <w:r>
+        <w:rPr>
+          <w:rFonts w:ascii="Segoe UI Symbol" w:hAnsi="Segoe UI Symbol" w:cs="Segoe UI Symbol"/>
+          <w:color w:val="1F1F1F"/>
+          <w:sz w:val="22"/>
+        </w:rPr>
+        <w:t xml:space="preserve">TREVOR KIMATHI WAICHONGO.  </w:t>
+      </w:r>
+    </w:p>
+    <w:p>
+      <w:pPr>
+        <w:pStyle w:val="Heading2"/>
+        <w:spacing w:after="120" w:afterAutospacing="0"/>
+        <w:rPr>
+          <w:rFonts w:ascii="Segoe UI Symbol" w:hAnsi="Segoe UI Symbol" w:cs="Segoe UI Symbol"/>
+          <w:color w:val="1F1F1F"/>
+          <w:sz w:val="22"/>
+        </w:rPr>
+      </w:pPr>
+      <w:r>
+        <w:rPr>
+          <w:rFonts w:ascii="Segoe UI Symbol" w:hAnsi="Segoe UI Symbol" w:cs="Segoe UI Symbol"/>
+          <w:color w:val="1F1F1F"/>
+          <w:sz w:val="22"/>
+        </w:rPr>
+        <w:t>C025-01-1200/2019</w:t>
+      </w:r>
+    </w:p>
+    <w:p>
+      <w:pPr>
+        <w:pStyle w:val="Heading2"/>
+        <w:spacing w:after="120" w:afterAutospacing="0"/>
+        <w:rPr>
+          <w:rFonts w:ascii="Segoe UI Symbol" w:hAnsi="Segoe UI Symbol" w:cs="Segoe UI Symbol"/>
+          <w:color w:val="1F1F1F"/>
+          <w:sz w:val="22"/>
+        </w:rPr>
+      </w:pPr>
+      <w:r>
+        <w:rPr>
+          <w:rFonts w:ascii="Segoe UI Symbol" w:hAnsi="Segoe UI Symbol" w:cs="Segoe UI Symbol"/>
+          <w:color w:val="1F1F1F"/>
+          <w:sz w:val="22"/>
+        </w:rPr>
+        <w:t xml:space="preserve">Bsc. INFORMATION TECHNOLOGY. </w:t>
+      </w:r>
+    </w:p>
+    <w:p>
+      <w:pPr>
+        <w:pStyle w:val="Heading2"/>
+      </w:pPr>
+      <w:bookmarkStart w:id="0" w:name="_GoBack"/>
+      <w:bookmarkEnd w:id="0"/>
+    </w:p>
+    <w:p>
+      <w:pPr>
+        <w:pStyle w:val="Heading2"/>
+      </w:pPr>
+      <w:r>
+        <w:t xml:space="preserve">1. INTRODUCTION : </w:t>
+      </w:r>
+      <w:r>
+        <w:t>WHO I AM</w:t>
+      </w:r>
+    </w:p>
+    <w:p>
+      <w:pPr>
+        <w:pStyle w:val="NormalWeb"/>
+      </w:pPr>
+      <w:r>
+        <w:t xml:space="preserve">My name is Trevor Kimathi Waicungo, though on every government form, school register, and official document spanning two decades, it appears as </w:t>
+      </w:r>
+      <w:r>
+        <w:rPr>
+          <w:b/>
+          <w:bCs/>
+        </w:rPr>
+        <w:t>Waichongo</w:t>
+      </w:r>
+      <w:r>
+        <w:t>—a single, careless typo that somehow outran correction and became a permanent, recorded part of my identity. It is a strange, subtly frustrating thing when a misplaced pen stroke becomes official history. Growing up with that misspelled shadow trailing behind me felt like walking around in s</w:t>
+      </w:r>
+      <w:r>
+        <w:t xml:space="preserve">hoes that weren’t entirely mine, </w:t>
+      </w:r>
+      <w:r>
+        <w:t>fitting well enough to walk, but never perfectly comfortable. Even so, this small, persistent clerical error taught me an essential, early lesson: life rarely hands you neat, perfectly packaged pieces. Most of us, if we are to build anything substantial, must learn to construct our story from what we are given, spelling mistakes, historical complexities, and all.</w:t>
+      </w:r>
+    </w:p>
+    <w:p>
+      <w:pPr>
+        <w:pStyle w:val="NormalWeb"/>
+      </w:pPr>
+      <w:r>
+        <w:t xml:space="preserve">I write this autobiography as part of my </w:t>
+      </w:r>
+      <w:r>
+        <w:t xml:space="preserve">final-year capstone requirement </w:t>
+      </w:r>
+      <w:r>
+        <w:t>the academic checkpoint before I receive my degree in Information Technology. Yet, it feels less like an academic checklist and more like the essential, unavoidable act of opening a time capsule I’ve been unknowingly filling for years. This is not simply a record of events; it is my earnest, often difficult, attempt to understand the long, winding, occasionally ridiculous, and frequently divine path that shaped the confusing raw material of my childhood into the foundational man I am today.</w:t>
+      </w:r>
+    </w:p>
+    <w:p>
+      <w:pPr>
+        <w:pStyle w:val="Heading3"/>
+      </w:pPr>
+      <w:r>
+        <w:t>The Central Identity: Follower and Thinker</w:t>
+      </w:r>
+    </w:p>
+    <w:p>
+      <w:pPr>
+        <w:pStyle w:val="NormalWeb"/>
+      </w:pPr>
+      <w:r>
+        <w:t xml:space="preserve">If someone asked me who I am, I would start with the identity that gave every other part of me its meaning and its compass: </w:t>
+      </w:r>
+      <w:r>
+        <w:rPr>
+          <w:b/>
+          <w:bCs/>
+        </w:rPr>
+        <w:t>I am a follower of Jesus Christ</w:t>
+      </w:r>
+      <w:r>
+        <w:t>. Every other passi</w:t>
+      </w:r>
+      <w:r>
+        <w:t xml:space="preserve">on; </w:t>
+      </w:r>
+      <w:r>
+        <w:t>my profound curiosity, my intense love for technology, my stubborn need to understand things deeply and systemically</w:t>
+      </w:r>
       <w:r>
         <w:t xml:space="preserve"> </w:t>
       </w:r>
       <w:r>
-        <w:t>WHO I AM</w:t>
-      </w:r>
-    </w:p>
-    <w:p>
-      <w:pPr>
-        <w:pStyle w:val="NormalWeb"/>
-      </w:pPr>
-      <w:r>
-        <w:t xml:space="preserve">My name is Trevor Kimathi </w:t>
-      </w:r>
-      <w:proofErr w:type="spellStart"/>
-      <w:r>
-        <w:t>Waicungo</w:t>
-      </w:r>
-      <w:proofErr w:type="spellEnd"/>
-      <w:r>
-        <w:t xml:space="preserve">, though on every government form, school register, and official document spanning two decades, it appears as </w:t>
-      </w:r>
-      <w:r>
-        <w:rPr>
-          <w:b/>
-          <w:bCs/>
-        </w:rPr>
-        <w:t>Waichongo</w:t>
-      </w:r>
-      <w:r>
-        <w:t>—a single, careless typo that somehow outran correction and became a permanent, recorded part of my identity. It is a strange, subtly frustrating thing when a misplaced pen stroke becomes official history. Growing up with that misspelled shadow trailing behind me felt like walking around in s</w:t>
-      </w:r>
-      <w:r>
-        <w:t xml:space="preserve">hoes that weren’t entirely mine, </w:t>
-      </w:r>
-      <w:r>
-        <w:t>fitting well enough to walk, but never perfectly comfortable. Even so, this small, persistent clerical error taught me an essential, early lesson: life rarely hands you neat, perfectly packaged pieces. Most of us, if we are to build anything substantial, must learn to construct our story from what we are given, spelling mistakes, historical complexities, and all.</w:t>
-      </w:r>
-    </w:p>
-    <w:p>
-      <w:pPr>
-        <w:pStyle w:val="NormalWeb"/>
-      </w:pPr>
-      <w:r>
-        <w:t xml:space="preserve">I write this autobiography as part of my </w:t>
-      </w:r>
-      <w:r>
-        <w:t xml:space="preserve">final-year capstone requirement </w:t>
-      </w:r>
-      <w:r>
-        <w:t>the academic checkpoint before I receive my degree in Information Technology. Yet, it feels less like an academic checklist and more like the essential, unavoidable act of opening a time capsule I’ve been unknowingly filling for years. This is not simply a record of events; it is my earnest, often difficult, attempt to understand the long, winding, occasionally ridiculous, and frequently divine path that shaped the confusing raw material of my childhood into the foundational man I am today.</w:t>
+        <w:t>branches from that unshakeable center. My faith is the lens through which I perceive order, beauty, and purpose in the world.</w:t>
+      </w:r>
+    </w:p>
+    <w:p>
+      <w:pPr>
+        <w:pStyle w:val="NormalWeb"/>
+      </w:pPr>
+      <w:r>
+        <w:t xml:space="preserve">This faith has always been perfectly compatible with a fervent intellectual appetite. I’ve always been drawn to the odd, brilliant, and deeply interdisciplinary corners of history: the way </w:t>
+      </w:r>
+      <w:r>
+        <w:rPr>
+          <w:b/>
+          <w:bCs/>
+        </w:rPr>
+        <w:t>Leonardo da Vinci</w:t>
+      </w:r>
+      <w:r>
+        <w:t xml:space="preserve"> could sketch a flying machine or study human anatomy with a breathtaking precision that suggested he was late for an appointment in the 21st century; how </w:t>
+      </w:r>
+      <w:r>
+        <w:rPr>
+          <w:b/>
+          <w:bCs/>
+        </w:rPr>
+        <w:t>Isaac Newton</w:t>
+      </w:r>
+      <w:r>
+        <w:t xml:space="preserve"> sat under a tree and decided the universal force of gravity shouldn’t be ignored but quantified and explained; and how </w:t>
+      </w:r>
+      <w:r>
+        <w:rPr>
+          <w:b/>
+          <w:bCs/>
+        </w:rPr>
+        <w:t>Wolfgang Amadeus Mozart</w:t>
+      </w:r>
+      <w:r>
+        <w:t xml:space="preserve"> arranged sound with the same mathematical elegance and structure that an </w:t>
+      </w:r>
+      <w:r>
+        <w:t>engineer applies to equations.</w:t>
+      </w:r>
+      <w:r>
+        <w:t xml:space="preserve"> Their lives convinced me early that the world is richer, stranger, and far more layered than it appears on a normal </w:t>
+      </w:r>
+      <w:r>
+        <w:lastRenderedPageBreak/>
+        <w:t>Tuesday morning, and that the greatest achievements come from minds brave enough to connect disparate domains.</w:t>
       </w:r>
     </w:p>
     <w:p>
@@ -72,88 +206,6 @@
         <w:pStyle w:val="Heading3"/>
       </w:pPr>
       <w:r>
-        <w:t>The Central Identity: Follower and Thinker</w:t>
-      </w:r>
-    </w:p>
-    <w:p>
-      <w:pPr>
-        <w:pStyle w:val="NormalWeb"/>
-      </w:pPr>
-      <w:r>
-        <w:t xml:space="preserve">If someone asked me who I am, I would start with the identity that gave every other part of me its meaning and its compass: </w:t>
-      </w:r>
-      <w:r>
-        <w:rPr>
-          <w:b/>
-          <w:bCs/>
-        </w:rPr>
-        <w:t>I am a follower of Jesus Christ</w:t>
-      </w:r>
-      <w:r>
-        <w:t>. Every other passi</w:t>
-      </w:r>
-      <w:r>
-        <w:t xml:space="preserve">on; </w:t>
-      </w:r>
-      <w:r>
-        <w:t>my profound curiosity, my intense love for technology, my stubborn need to understand things deeply and systemically</w:t>
-      </w:r>
-      <w:r>
-        <w:t xml:space="preserve"> </w:t>
-      </w:r>
-      <w:r>
-        <w:t>branches from that unshakeable center. My faith is the lens through which I perceive order, beauty, and purpose in the world.</w:t>
-      </w:r>
-    </w:p>
-    <w:p>
-      <w:pPr>
-        <w:pStyle w:val="NormalWeb"/>
-      </w:pPr>
-      <w:r>
-        <w:t xml:space="preserve">This faith has always been perfectly compatible with a fervent intellectual appetite. I’ve always been drawn to the odd, brilliant, and deeply interdisciplinary corners of history: the way </w:t>
-      </w:r>
-      <w:r>
-        <w:rPr>
-          <w:b/>
-          <w:bCs/>
-        </w:rPr>
-        <w:t>Leonardo da Vinci</w:t>
-      </w:r>
-      <w:r>
-        <w:t xml:space="preserve"> could sketch a flying machine or study human anatomy with a breathtaking precision that suggested he was late for an appointment in the 21st century; how </w:t>
-      </w:r>
-      <w:r>
-        <w:rPr>
-          <w:b/>
-          <w:bCs/>
-        </w:rPr>
-        <w:t>Isaac Newton</w:t>
-      </w:r>
-      <w:r>
-        <w:t xml:space="preserve"> sat under a tree and decided the universal force of gravity shouldn’t be ignored but quantified and explained; and how </w:t>
-      </w:r>
-      <w:r>
-        <w:rPr>
-          <w:b/>
-          <w:bCs/>
-        </w:rPr>
-        <w:t>Wolfgang Amadeus Mozart</w:t>
-      </w:r>
-      <w:r>
-        <w:t xml:space="preserve"> arranged sound with the same mathematical elegance and structure that an </w:t>
-      </w:r>
-      <w:r>
-        <w:t>engineer applies to equations.</w:t>
-      </w:r>
-      <w:r>
-        <w:t xml:space="preserve"> Their lives convinced me early that the world is richer, stranger, and far more layered than it appears on a normal Tuesday morning, and that the greatest achievements come from minds brave enough to connect disparate domains.</w:t>
-      </w:r>
-    </w:p>
-    <w:p>
-      <w:pPr>
-        <w:pStyle w:val="Heading3"/>
-      </w:pPr>
-      <w:r>
         <w:t>The In-Between Space: Learning Contentment</w:t>
       </w:r>
     </w:p>
@@ -192,11 +244,7 @@
         <w:t>lack and plenty</w:t>
       </w:r>
       <w:r>
-        <w:t xml:space="preserve">, and both taught me something </w:t>
-      </w:r>
-      <w:r>
-        <w:lastRenderedPageBreak/>
-        <w:t>critically different. Lack taught me ingenuity and gratitude; plenty taught me the temporary nature of earthly satisfaction.</w:t>
+        <w:t>, and both taught me something critically different. Lack taught me ingenuity and gratitude; plenty taught me the temporary nature of earthly satisfaction.</w:t>
       </w:r>
     </w:p>
     <w:p>
@@ -349,15 +397,7 @@
         <w:pStyle w:val="NormalWeb"/>
       </w:pPr>
       <w:r>
-        <w:t xml:space="preserve">The story is simple and strange in equal measure, rooted in our time in </w:t>
-      </w:r>
-      <w:proofErr w:type="spellStart"/>
-      <w:r>
-        <w:t>Kitale</w:t>
-      </w:r>
-      <w:proofErr w:type="spellEnd"/>
-      <w:r>
-        <w:t>, near the forest's edge. There was a</w:t>
+        <w:t>The story is simple and strange in equal measure, rooted in our time in Kitale, near the forest's edge. There was a</w:t>
       </w:r>
       <w:r>
         <w:t xml:space="preserve"> man who stayed near the forest, </w:t>
@@ -564,23 +604,7 @@
         <w:t xml:space="preserve">. I remember being barely old enough to string coherent sentences together, yet adults would hand me their </w:t>
       </w:r>
       <w:r>
-        <w:t xml:space="preserve">distressed phones; old </w:t>
-      </w:r>
-      <w:proofErr w:type="spellStart"/>
-      <w:r>
-        <w:t>Nokias</w:t>
-      </w:r>
-      <w:proofErr w:type="spellEnd"/>
-      <w:r>
-        <w:t xml:space="preserve">, early </w:t>
-      </w:r>
-      <w:proofErr w:type="spellStart"/>
-      <w:r>
-        <w:t>Samsungs</w:t>
-      </w:r>
-      <w:proofErr w:type="spellEnd"/>
-      <w:r>
-        <w:t>, asking me to "fix this thing."</w:t>
+        <w:t>distressed phones; old Nokias, early Samsungs, asking me to "fix this thing."</w:t>
       </w:r>
       <w:r>
         <w:t xml:space="preserve"> Somehow, through patience, curiosity, and a stubborn refusal to accept the error message, I always found a way. I was the kid who could be found </w:t>
@@ -763,21 +787,12 @@
       <w:pPr>
         <w:pStyle w:val="NormalWeb"/>
       </w:pPr>
-      <w:proofErr w:type="spellStart"/>
-      <w:r>
-        <w:rPr>
-          <w:b/>
-          <w:bCs/>
-        </w:rPr>
-        <w:t>Nyahururu</w:t>
-      </w:r>
-      <w:proofErr w:type="spellEnd"/>
-      <w:r>
-        <w:rPr>
-          <w:b/>
-          <w:bCs/>
-        </w:rPr>
-        <w:t xml:space="preserve"> Elite School</w:t>
+      <w:r>
+        <w:rPr>
+          <w:b/>
+          <w:bCs/>
+        </w:rPr>
+        <w:t>Nyahururu Elite School</w:t>
       </w:r>
       <w:r>
         <w:t xml:space="preserve"> was the first chapter, a place where the </w:t>
@@ -796,15 +811,7 @@
         <w:t xml:space="preserve"> </w:t>
       </w:r>
       <w:r>
-        <w:t xml:space="preserve">The days at </w:t>
-      </w:r>
-      <w:proofErr w:type="spellStart"/>
-      <w:r>
-        <w:t>Nyahururu</w:t>
-      </w:r>
-      <w:proofErr w:type="spellEnd"/>
-      <w:r>
-        <w:t xml:space="preserve"> were long, filled with early starts and the demanding routine of learning. By evening, the sheer kinetic energy of the day often left me depleted. On one particular afternoon, as the school bus began its customary, lengthy route winding through the residential areas to drop us off, I was overwhelmed by a tidal wave of fatigue. I instinctively sought the most secluded spot: the </w:t>
+        <w:t xml:space="preserve">The days at Nyahururu were long, filled with early starts and the demanding routine of learning. By evening, the sheer kinetic energy of the day often left me depleted. On one particular afternoon, as the school bus began its customary, lengthy route winding through the residential areas to drop us off, I was overwhelmed by a tidal wave of fatigue. I instinctively sought the most secluded spot: the </w:t>
       </w:r>
       <w:r>
         <w:rPr>
@@ -833,8 +840,6 @@
       <w:r>
         <w:t xml:space="preserve">ll into a deep, dreamless sleep; </w:t>
       </w:r>
-      <w:bookmarkStart w:id="0" w:name="_GoBack"/>
-      <w:bookmarkEnd w:id="0"/>
       <w:r>
         <w:t>a sleep so profound it was disconnected from the world outside.</w:t>
       </w:r>
@@ -996,25 +1001,7 @@
           <w:sz w:val="24"/>
           <w:szCs w:val="24"/>
         </w:rPr>
-        <w:t xml:space="preserve">From there, life took us to </w:t>
-      </w:r>
-      <w:proofErr w:type="spellStart"/>
-      <w:r>
-        <w:rPr>
-          <w:rFonts w:ascii="Times New Roman" w:eastAsia="Times New Roman" w:hAnsi="Times New Roman" w:cs="Times New Roman"/>
-          <w:sz w:val="24"/>
-          <w:szCs w:val="24"/>
-        </w:rPr>
-        <w:t>Naivasha</w:t>
-      </w:r>
-      <w:proofErr w:type="spellEnd"/>
-      <w:r>
-        <w:rPr>
-          <w:rFonts w:ascii="Times New Roman" w:eastAsia="Times New Roman" w:hAnsi="Times New Roman" w:cs="Times New Roman"/>
-          <w:sz w:val="24"/>
-          <w:szCs w:val="24"/>
-        </w:rPr>
-        <w:t xml:space="preserve">, a transition marked by movement between schools: </w:t>
+        <w:t xml:space="preserve">From there, life took us to Naivasha, a transition marked by movement between schools: </w:t>
       </w:r>
       <w:r>
         <w:rPr>
@@ -1034,53 +1021,23 @@
         </w:rPr>
         <w:t xml:space="preserve"> served as a brief but necessary bridge, leading me to </w:t>
       </w:r>
-      <w:proofErr w:type="spellStart"/>
-      <w:r>
-        <w:rPr>
-          <w:rFonts w:ascii="Times New Roman" w:eastAsia="Times New Roman" w:hAnsi="Times New Roman" w:cs="Times New Roman"/>
-          <w:b/>
-          <w:bCs/>
-          <w:sz w:val="24"/>
-          <w:szCs w:val="24"/>
-        </w:rPr>
-        <w:t>Lizar</w:t>
-      </w:r>
-      <w:proofErr w:type="spellEnd"/>
-      <w:r>
-        <w:rPr>
-          <w:rFonts w:ascii="Times New Roman" w:eastAsia="Times New Roman" w:hAnsi="Times New Roman" w:cs="Times New Roman"/>
-          <w:b/>
-          <w:bCs/>
-          <w:sz w:val="24"/>
-          <w:szCs w:val="24"/>
-        </w:rPr>
-        <w:t xml:space="preserve"> School</w:t>
-      </w:r>
-      <w:r>
-        <w:rPr>
-          <w:rFonts w:ascii="Times New Roman" w:eastAsia="Times New Roman" w:hAnsi="Times New Roman" w:cs="Times New Roman"/>
-          <w:sz w:val="24"/>
-          <w:szCs w:val="24"/>
-        </w:rPr>
-        <w:t xml:space="preserve">. </w:t>
-      </w:r>
-      <w:proofErr w:type="spellStart"/>
-      <w:r>
-        <w:rPr>
-          <w:rFonts w:ascii="Times New Roman" w:eastAsia="Times New Roman" w:hAnsi="Times New Roman" w:cs="Times New Roman"/>
-          <w:sz w:val="24"/>
-          <w:szCs w:val="24"/>
-        </w:rPr>
-        <w:t>Lizar</w:t>
-      </w:r>
-      <w:proofErr w:type="spellEnd"/>
-      <w:r>
-        <w:rPr>
-          <w:rFonts w:ascii="Times New Roman" w:eastAsia="Times New Roman" w:hAnsi="Times New Roman" w:cs="Times New Roman"/>
-          <w:sz w:val="24"/>
-          <w:szCs w:val="24"/>
-        </w:rPr>
-        <w:t xml:space="preserve"> became, by far, my favorite. It was a place where I felt </w:t>
+      <w:r>
+        <w:rPr>
+          <w:rFonts w:ascii="Times New Roman" w:eastAsia="Times New Roman" w:hAnsi="Times New Roman" w:cs="Times New Roman"/>
+          <w:b/>
+          <w:bCs/>
+          <w:sz w:val="24"/>
+          <w:szCs w:val="24"/>
+        </w:rPr>
+        <w:t>Lizar School</w:t>
+      </w:r>
+      <w:r>
+        <w:rPr>
+          <w:rFonts w:ascii="Times New Roman" w:eastAsia="Times New Roman" w:hAnsi="Times New Roman" w:cs="Times New Roman"/>
+          <w:sz w:val="24"/>
+          <w:szCs w:val="24"/>
+        </w:rPr>
+        <w:t xml:space="preserve">. Lizar became, by far, my favorite. It was a place where I felt </w:t>
       </w:r>
       <w:r>
         <w:rPr>
@@ -1116,25 +1073,7 @@
           <w:sz w:val="24"/>
           <w:szCs w:val="24"/>
         </w:rPr>
-        <w:t xml:space="preserve">a rare and treasured experience for a child in constant motion. </w:t>
-      </w:r>
-      <w:proofErr w:type="spellStart"/>
-      <w:r>
-        <w:rPr>
-          <w:rFonts w:ascii="Times New Roman" w:eastAsia="Times New Roman" w:hAnsi="Times New Roman" w:cs="Times New Roman"/>
-          <w:sz w:val="24"/>
-          <w:szCs w:val="24"/>
-        </w:rPr>
-        <w:t>Lizar</w:t>
-      </w:r>
-      <w:proofErr w:type="spellEnd"/>
-      <w:r>
-        <w:rPr>
-          <w:rFonts w:ascii="Times New Roman" w:eastAsia="Times New Roman" w:hAnsi="Times New Roman" w:cs="Times New Roman"/>
-          <w:sz w:val="24"/>
-          <w:szCs w:val="24"/>
-        </w:rPr>
-        <w:t xml:space="preserve"> offered a pocket of academic stability and social warmth that I soaked up completely, allowing me to build a brief but crucial foundation of confidence.</w:t>
+        <w:t>a rare and treasured experience for a child in constant motion. Lizar offered a pocket of academic stability and social warmth that I soaked up completely, allowing me to build a brief but crucial foundation of confidence.</w:t>
       </w:r>
     </w:p>
     <w:p>
@@ -1153,25 +1092,7 @@
           <w:szCs w:val="24"/>
         </w:rPr>
         <w:lastRenderedPageBreak/>
-        <w:t xml:space="preserve">However, leaving </w:t>
-      </w:r>
-      <w:proofErr w:type="spellStart"/>
-      <w:r>
-        <w:rPr>
-          <w:rFonts w:ascii="Times New Roman" w:eastAsia="Times New Roman" w:hAnsi="Times New Roman" w:cs="Times New Roman"/>
-          <w:sz w:val="24"/>
-          <w:szCs w:val="24"/>
-        </w:rPr>
-        <w:t>Lizar</w:t>
-      </w:r>
-      <w:proofErr w:type="spellEnd"/>
-      <w:r>
-        <w:rPr>
-          <w:rFonts w:ascii="Times New Roman" w:eastAsia="Times New Roman" w:hAnsi="Times New Roman" w:cs="Times New Roman"/>
-          <w:sz w:val="24"/>
-          <w:szCs w:val="24"/>
-        </w:rPr>
-        <w:t xml:space="preserve"> exacted the highest emotional toll of my childhood. When the notice came that we were moving again, the reality of tearing myself away from the first stable friendships I had ever known was agonizing. I remember the day vividly: </w:t>
+        <w:t xml:space="preserve">However, leaving Lizar exacted the highest emotional toll of my childhood. When the notice came that we were moving again, the reality of tearing myself away from the first stable friendships I had ever known was agonizing. I remember the day vividly: </w:t>
       </w:r>
       <w:r>
         <w:rPr>
@@ -1225,87 +1146,420 @@
           <w:sz w:val="24"/>
           <w:szCs w:val="24"/>
         </w:rPr>
-        <w:t xml:space="preserve">The pain was so evident and severe that the school, recognizing the depth of the bond being broken, took extraordinary measures. My </w:t>
-      </w:r>
-      <w:proofErr w:type="spellStart"/>
-      <w:r>
-        <w:rPr>
-          <w:rFonts w:ascii="Times New Roman" w:eastAsia="Times New Roman" w:hAnsi="Times New Roman" w:cs="Times New Roman"/>
-          <w:sz w:val="24"/>
-          <w:szCs w:val="24"/>
-        </w:rPr>
-        <w:t>headteacher</w:t>
-      </w:r>
-      <w:proofErr w:type="spellEnd"/>
-      <w:r>
-        <w:rPr>
-          <w:rFonts w:ascii="Times New Roman" w:eastAsia="Times New Roman" w:hAnsi="Times New Roman" w:cs="Times New Roman"/>
-          <w:sz w:val="24"/>
-          <w:szCs w:val="24"/>
+        <w:t xml:space="preserve">The pain was so evident and severe that the school, recognizing the depth of the bond being broken, took extraordinary measures. My headteacher, </w:t>
+      </w:r>
+      <w:r>
+        <w:rPr>
+          <w:rFonts w:ascii="Times New Roman" w:eastAsia="Times New Roman" w:hAnsi="Times New Roman" w:cs="Times New Roman"/>
+          <w:b/>
+          <w:bCs/>
+          <w:sz w:val="24"/>
+          <w:szCs w:val="24"/>
+        </w:rPr>
+        <w:t>Teacher Eunice, was so concerned that she personally traveled to Thika</w:t>
+      </w:r>
+      <w:r>
+        <w:rPr>
+          <w:rFonts w:ascii="Times New Roman" w:eastAsia="Times New Roman" w:hAnsi="Times New Roman" w:cs="Times New Roman"/>
+          <w:sz w:val="24"/>
+          <w:szCs w:val="24"/>
+        </w:rPr>
+        <w:t xml:space="preserve"> after our move just to check on me and see how I w</w:t>
+      </w:r>
+      <w:r>
+        <w:rPr>
+          <w:rFonts w:ascii="Times New Roman" w:eastAsia="Times New Roman" w:hAnsi="Times New Roman" w:cs="Times New Roman"/>
+          <w:sz w:val="24"/>
+          <w:szCs w:val="24"/>
+        </w:rPr>
+        <w:t xml:space="preserve">as faring. That act of kindness, </w:t>
+      </w:r>
+      <w:r>
+        <w:rPr>
+          <w:rFonts w:ascii="Times New Roman" w:eastAsia="Times New Roman" w:hAnsi="Times New Roman" w:cs="Times New Roman"/>
+          <w:sz w:val="24"/>
+          <w:szCs w:val="24"/>
+        </w:rPr>
+        <w:t>a teacher driving hours simply to re</w:t>
+      </w:r>
+      <w:r>
+        <w:rPr>
+          <w:rFonts w:ascii="Times New Roman" w:eastAsia="Times New Roman" w:hAnsi="Times New Roman" w:cs="Times New Roman"/>
+          <w:sz w:val="24"/>
+          <w:szCs w:val="24"/>
+        </w:rPr>
+        <w:t xml:space="preserve">assure a small, heartbroken boy </w:t>
+      </w:r>
+      <w:r>
+        <w:rPr>
+          <w:rFonts w:ascii="Times New Roman" w:eastAsia="Times New Roman" w:hAnsi="Times New Roman" w:cs="Times New Roman"/>
+          <w:sz w:val="24"/>
+          <w:szCs w:val="24"/>
+        </w:rPr>
+        <w:t>underscores how deeply those friendships were rooted and how disruptive the moves were to my young psyche.</w:t>
+      </w:r>
+    </w:p>
+    <w:p>
+      <w:pPr>
+        <w:spacing w:before="100" w:beforeAutospacing="1" w:after="100" w:afterAutospacing="1" w:line="240" w:lineRule="auto"/>
+        <w:rPr>
+          <w:rFonts w:ascii="Times New Roman" w:eastAsia="Times New Roman" w:hAnsi="Times New Roman" w:cs="Times New Roman"/>
+          <w:sz w:val="24"/>
+          <w:szCs w:val="24"/>
+        </w:rPr>
+      </w:pPr>
+      <w:r>
+        <w:rPr>
+          <w:rFonts w:ascii="Times New Roman" w:eastAsia="Times New Roman" w:hAnsi="Times New Roman" w:cs="Times New Roman"/>
+          <w:sz w:val="24"/>
+          <w:szCs w:val="24"/>
+        </w:rPr>
+        <w:t xml:space="preserve">The journey then led to </w:t>
+      </w:r>
+      <w:r>
+        <w:rPr>
+          <w:rFonts w:ascii="Times New Roman" w:eastAsia="Times New Roman" w:hAnsi="Times New Roman" w:cs="Times New Roman"/>
+          <w:b/>
+          <w:bCs/>
+          <w:sz w:val="24"/>
+          <w:szCs w:val="24"/>
+        </w:rPr>
+        <w:t>Glorious Fountain in Thika</w:t>
+      </w:r>
+      <w:r>
+        <w:rPr>
+          <w:rFonts w:ascii="Times New Roman" w:eastAsia="Times New Roman" w:hAnsi="Times New Roman" w:cs="Times New Roman"/>
+          <w:sz w:val="24"/>
+          <w:szCs w:val="24"/>
+        </w:rPr>
+        <w:t xml:space="preserve">. Here, the relocation presented a unique physical challenge. The school bus route didn't reach our new home, forcing me to become the only child in my </w:t>
+      </w:r>
+      <w:r>
+        <w:rPr>
+          <w:rFonts w:ascii="Times New Roman" w:eastAsia="Times New Roman" w:hAnsi="Times New Roman" w:cs="Times New Roman"/>
+          <w:sz w:val="24"/>
+          <w:szCs w:val="24"/>
+        </w:rPr>
+        <w:t>school</w:t>
+      </w:r>
+      <w:r>
+        <w:rPr>
+          <w:rFonts w:ascii="Times New Roman" w:eastAsia="Times New Roman" w:hAnsi="Times New Roman" w:cs="Times New Roman"/>
+          <w:sz w:val="24"/>
+          <w:szCs w:val="24"/>
+        </w:rPr>
+        <w:t xml:space="preserve"> who </w:t>
+      </w:r>
+      <w:r>
+        <w:rPr>
+          <w:rFonts w:ascii="Times New Roman" w:eastAsia="Times New Roman" w:hAnsi="Times New Roman" w:cs="Times New Roman"/>
+          <w:b/>
+          <w:bCs/>
+          <w:sz w:val="24"/>
+          <w:szCs w:val="24"/>
+        </w:rPr>
+        <w:t>rode a bicycle to school daily</w:t>
+      </w:r>
+      <w:r>
+        <w:rPr>
+          <w:rFonts w:ascii="Times New Roman" w:eastAsia="Times New Roman" w:hAnsi="Times New Roman" w:cs="Times New Roman"/>
+          <w:sz w:val="24"/>
+          <w:szCs w:val="24"/>
+        </w:rPr>
+        <w:t xml:space="preserve">. This was not a scenic route; it was a grueling commute through </w:t>
+      </w:r>
+      <w:r>
+        <w:rPr>
+          <w:rFonts w:ascii="Times New Roman" w:eastAsia="Times New Roman" w:hAnsi="Times New Roman" w:cs="Times New Roman"/>
+          <w:sz w:val="24"/>
+          <w:szCs w:val="24"/>
+        </w:rPr>
+        <w:t>muddy pools of water</w:t>
+      </w:r>
+      <w:r>
+        <w:rPr>
+          <w:rFonts w:ascii="Times New Roman" w:eastAsia="Times New Roman" w:hAnsi="Times New Roman" w:cs="Times New Roman"/>
+          <w:sz w:val="24"/>
+          <w:szCs w:val="24"/>
+        </w:rPr>
+        <w:t xml:space="preserve">, occasional rain, and the early-morning quiet. I pedaled for </w:t>
+      </w:r>
+      <w:r>
+        <w:rPr>
+          <w:rFonts w:ascii="Times New Roman" w:eastAsia="Times New Roman" w:hAnsi="Times New Roman" w:cs="Times New Roman"/>
+          <w:sz w:val="24"/>
+          <w:szCs w:val="24"/>
+        </w:rPr>
+        <w:t>kilometers</w:t>
+      </w:r>
+      <w:r>
+        <w:rPr>
+          <w:rFonts w:ascii="Times New Roman" w:eastAsia="Times New Roman" w:hAnsi="Times New Roman" w:cs="Times New Roman"/>
+          <w:sz w:val="24"/>
+          <w:szCs w:val="24"/>
+        </w:rPr>
+        <w:t xml:space="preserve">, often </w:t>
+      </w:r>
+      <w:r>
+        <w:rPr>
+          <w:rFonts w:ascii="Times New Roman" w:eastAsia="Times New Roman" w:hAnsi="Times New Roman" w:cs="Times New Roman"/>
+          <w:b/>
+          <w:bCs/>
+          <w:sz w:val="24"/>
+          <w:szCs w:val="24"/>
+        </w:rPr>
+        <w:t>exhausted</w:t>
+      </w:r>
+      <w:r>
+        <w:rPr>
+          <w:rFonts w:ascii="Times New Roman" w:eastAsia="Times New Roman" w:hAnsi="Times New Roman" w:cs="Times New Roman"/>
+          <w:sz w:val="24"/>
+          <w:szCs w:val="24"/>
+        </w:rPr>
+        <w:t xml:space="preserve"> before the first bell, but always </w:t>
+      </w:r>
+      <w:r>
+        <w:rPr>
+          <w:rFonts w:ascii="Times New Roman" w:eastAsia="Times New Roman" w:hAnsi="Times New Roman" w:cs="Times New Roman"/>
+          <w:b/>
+          <w:bCs/>
+          <w:sz w:val="24"/>
+          <w:szCs w:val="24"/>
+        </w:rPr>
+        <w:t>determined</w:t>
+      </w:r>
+      <w:r>
+        <w:rPr>
+          <w:rFonts w:ascii="Times New Roman" w:eastAsia="Times New Roman" w:hAnsi="Times New Roman" w:cs="Times New Roman"/>
+          <w:b/>
+          <w:bCs/>
+          <w:sz w:val="24"/>
+          <w:szCs w:val="24"/>
+        </w:rPr>
+        <w:t xml:space="preserve"> </w:t>
+      </w:r>
+      <w:r>
+        <w:rPr>
+          <w:rFonts w:ascii="Times New Roman" w:eastAsia="Times New Roman" w:hAnsi="Times New Roman" w:cs="Times New Roman"/>
+          <w:bCs/>
+          <w:sz w:val="24"/>
+          <w:szCs w:val="24"/>
+        </w:rPr>
+        <w:t>at a point I loved it</w:t>
+      </w:r>
+      <w:r>
+        <w:rPr>
+          <w:rFonts w:ascii="Times New Roman" w:eastAsia="Times New Roman" w:hAnsi="Times New Roman" w:cs="Times New Roman"/>
+          <w:sz w:val="24"/>
+          <w:szCs w:val="24"/>
+        </w:rPr>
+        <w:t>. This daily grind was my first sustained practice in self-discipline and independence, teaching me that if the system doesn't accommodate you</w:t>
+      </w:r>
+      <w:r>
+        <w:rPr>
+          <w:rFonts w:ascii="Times New Roman" w:eastAsia="Times New Roman" w:hAnsi="Times New Roman" w:cs="Times New Roman"/>
+          <w:sz w:val="24"/>
+          <w:szCs w:val="24"/>
+        </w:rPr>
+        <w:t xml:space="preserve">, you must accommodate yourself </w:t>
+      </w:r>
+      <w:r>
+        <w:rPr>
+          <w:rFonts w:ascii="Times New Roman" w:eastAsia="Times New Roman" w:hAnsi="Times New Roman" w:cs="Times New Roman"/>
+          <w:sz w:val="24"/>
+          <w:szCs w:val="24"/>
+        </w:rPr>
+        <w:t>or build your own path.</w:t>
+      </w:r>
+    </w:p>
+    <w:p>
+      <w:pPr>
+        <w:spacing w:before="100" w:beforeAutospacing="1" w:after="100" w:afterAutospacing="1" w:line="240" w:lineRule="auto"/>
+        <w:rPr>
+          <w:rFonts w:ascii="Times New Roman" w:eastAsia="Times New Roman" w:hAnsi="Times New Roman" w:cs="Times New Roman"/>
+          <w:sz w:val="24"/>
+          <w:szCs w:val="24"/>
+        </w:rPr>
+      </w:pPr>
+      <w:r>
+        <w:rPr>
+          <w:rFonts w:ascii="Times New Roman" w:eastAsia="Times New Roman" w:hAnsi="Times New Roman" w:cs="Times New Roman"/>
+          <w:sz w:val="24"/>
+          <w:szCs w:val="24"/>
+        </w:rPr>
+        <w:t xml:space="preserve">Then came </w:t>
+      </w:r>
+      <w:r>
+        <w:rPr>
+          <w:rFonts w:ascii="Times New Roman" w:eastAsia="Times New Roman" w:hAnsi="Times New Roman" w:cs="Times New Roman"/>
+          <w:b/>
+          <w:bCs/>
+          <w:sz w:val="24"/>
+          <w:szCs w:val="24"/>
+        </w:rPr>
+        <w:t>Bethlehem in Ruiru</w:t>
+      </w:r>
+      <w:r>
+        <w:rPr>
+          <w:rFonts w:ascii="Times New Roman" w:eastAsia="Times New Roman" w:hAnsi="Times New Roman" w:cs="Times New Roman"/>
+          <w:sz w:val="24"/>
+          <w:szCs w:val="24"/>
+        </w:rPr>
+        <w:t xml:space="preserve">, which marked a significant, solitary milestone: my first encounter with </w:t>
+      </w:r>
+      <w:r>
+        <w:rPr>
+          <w:rFonts w:ascii="Times New Roman" w:eastAsia="Times New Roman" w:hAnsi="Times New Roman" w:cs="Times New Roman"/>
+          <w:b/>
+          <w:bCs/>
+          <w:sz w:val="24"/>
+          <w:szCs w:val="24"/>
+        </w:rPr>
+        <w:t>boarding school in Class 5</w:t>
+      </w:r>
+      <w:r>
+        <w:rPr>
+          <w:rFonts w:ascii="Times New Roman" w:eastAsia="Times New Roman" w:hAnsi="Times New Roman" w:cs="Times New Roman"/>
+          <w:sz w:val="24"/>
+          <w:szCs w:val="24"/>
+        </w:rPr>
+        <w:t>. B</w:t>
+      </w:r>
+      <w:r>
+        <w:rPr>
+          <w:rFonts w:ascii="Times New Roman" w:eastAsia="Times New Roman" w:hAnsi="Times New Roman" w:cs="Times New Roman"/>
+          <w:sz w:val="24"/>
+          <w:szCs w:val="24"/>
+        </w:rPr>
+        <w:t xml:space="preserve">eing away from home at that age </w:t>
+      </w:r>
+      <w:r>
+        <w:rPr>
+          <w:rFonts w:ascii="Times New Roman" w:eastAsia="Times New Roman" w:hAnsi="Times New Roman" w:cs="Times New Roman"/>
+          <w:sz w:val="24"/>
+          <w:szCs w:val="24"/>
+        </w:rPr>
+        <w:t>thrust into a communal life governed by strict bells, shared spa</w:t>
+      </w:r>
+      <w:r>
+        <w:rPr>
+          <w:rFonts w:ascii="Times New Roman" w:eastAsia="Times New Roman" w:hAnsi="Times New Roman" w:cs="Times New Roman"/>
+          <w:sz w:val="24"/>
+          <w:szCs w:val="24"/>
+        </w:rPr>
+        <w:t xml:space="preserve">ce, and personal accountability, </w:t>
+      </w:r>
+      <w:r>
+        <w:rPr>
+          <w:rFonts w:ascii="Times New Roman" w:eastAsia="Times New Roman" w:hAnsi="Times New Roman" w:cs="Times New Roman"/>
+          <w:sz w:val="24"/>
+          <w:szCs w:val="24"/>
+        </w:rPr>
+        <w:t xml:space="preserve">was jarring. It was an accelerated lesson in </w:t>
+      </w:r>
+      <w:r>
+        <w:rPr>
+          <w:rFonts w:ascii="Times New Roman" w:eastAsia="Times New Roman" w:hAnsi="Times New Roman" w:cs="Times New Roman"/>
+          <w:b/>
+          <w:bCs/>
+          <w:sz w:val="24"/>
+          <w:szCs w:val="24"/>
+        </w:rPr>
+        <w:t>survival</w:t>
+      </w:r>
+      <w:r>
+        <w:rPr>
+          <w:rFonts w:ascii="Times New Roman" w:eastAsia="Times New Roman" w:hAnsi="Times New Roman" w:cs="Times New Roman"/>
+          <w:sz w:val="24"/>
+          <w:szCs w:val="24"/>
+        </w:rPr>
+        <w:t xml:space="preserve"> in a way no adult lecture ever could be. I learned to manage my own belongings, resolve conflicts without parental arbitration, and foster an internal quietness that sustained me amidst the noise.</w:t>
+      </w:r>
+    </w:p>
+    <w:p>
+      <w:pPr>
+        <w:spacing w:before="100" w:beforeAutospacing="1" w:after="100" w:afterAutospacing="1" w:line="240" w:lineRule="auto"/>
+        <w:rPr>
+          <w:rFonts w:ascii="Times New Roman" w:eastAsia="Times New Roman" w:hAnsi="Times New Roman" w:cs="Times New Roman"/>
+          <w:sz w:val="28"/>
+          <w:szCs w:val="24"/>
+        </w:rPr>
+      </w:pPr>
+      <w:r>
+        <w:rPr>
+          <w:rFonts w:ascii="Times New Roman" w:hAnsi="Times New Roman" w:cs="Times New Roman"/>
+          <w:sz w:val="24"/>
+        </w:rPr>
+        <w:t xml:space="preserve">However, the abrupt shift in environment and the loss of parental comfort hit me hard. I became intensely homesick and was desperate to leave. I remember </w:t>
+      </w:r>
+      <w:r>
+        <w:rPr>
+          <w:rFonts w:ascii="Times New Roman" w:hAnsi="Times New Roman" w:cs="Times New Roman"/>
+          <w:b/>
+          <w:bCs/>
+          <w:sz w:val="24"/>
+        </w:rPr>
+        <w:t>crying to get out of boarding school</w:t>
+      </w:r>
+      <w:r>
+        <w:rPr>
+          <w:rFonts w:ascii="Times New Roman" w:hAnsi="Times New Roman" w:cs="Times New Roman"/>
+          <w:sz w:val="24"/>
+        </w:rPr>
+        <w:t xml:space="preserve">, begging my parents to retrieve me, convinced that this structured, communal life was a prison sentence. My parents, seeing my distress, eventually acquiesced and withdrew me. </w:t>
+      </w:r>
+      <w:r>
+        <w:rPr>
+          <w:rFonts w:ascii="Times New Roman" w:hAnsi="Times New Roman" w:cs="Times New Roman"/>
+          <w:b/>
+          <w:bCs/>
+          <w:sz w:val="24"/>
+        </w:rPr>
+        <w:t>It was a mistake I later came to realize</w:t>
+      </w:r>
+      <w:r>
+        <w:rPr>
+          <w:rFonts w:ascii="Times New Roman" w:hAnsi="Times New Roman" w:cs="Times New Roman"/>
+          <w:sz w:val="24"/>
+        </w:rPr>
+        <w:t>. Looking ba</w:t>
+      </w:r>
+      <w:r>
+        <w:rPr>
+          <w:rFonts w:ascii="Times New Roman" w:hAnsi="Times New Roman" w:cs="Times New Roman"/>
+          <w:sz w:val="24"/>
+        </w:rPr>
+        <w:t xml:space="preserve">ck now, the period at Bethlehem </w:t>
+      </w:r>
+      <w:r>
+        <w:rPr>
+          <w:rFonts w:ascii="Times New Roman" w:hAnsi="Times New Roman" w:cs="Times New Roman"/>
+          <w:sz w:val="24"/>
+        </w:rPr>
+        <w:t>though short</w:t>
+      </w:r>
+      <w:r>
+        <w:rPr>
+          <w:rFonts w:ascii="Times New Roman" w:hAnsi="Times New Roman" w:cs="Times New Roman"/>
+          <w:sz w:val="24"/>
         </w:rPr>
         <w:t xml:space="preserve">, </w:t>
       </w:r>
       <w:r>
         <w:rPr>
-          <w:rFonts w:ascii="Times New Roman" w:eastAsia="Times New Roman" w:hAnsi="Times New Roman" w:cs="Times New Roman"/>
-          <w:b/>
-          <w:bCs/>
-          <w:sz w:val="24"/>
-          <w:szCs w:val="24"/>
-        </w:rPr>
-        <w:t xml:space="preserve">Teacher Eunice, was so concerned that she personally traveled to </w:t>
-      </w:r>
-      <w:proofErr w:type="spellStart"/>
-      <w:r>
-        <w:rPr>
-          <w:rFonts w:ascii="Times New Roman" w:eastAsia="Times New Roman" w:hAnsi="Times New Roman" w:cs="Times New Roman"/>
-          <w:b/>
-          <w:bCs/>
-          <w:sz w:val="24"/>
-          <w:szCs w:val="24"/>
-        </w:rPr>
-        <w:t>Thika</w:t>
-      </w:r>
-      <w:proofErr w:type="spellEnd"/>
-      <w:r>
-        <w:rPr>
-          <w:rFonts w:ascii="Times New Roman" w:eastAsia="Times New Roman" w:hAnsi="Times New Roman" w:cs="Times New Roman"/>
-          <w:sz w:val="24"/>
-          <w:szCs w:val="24"/>
-        </w:rPr>
-        <w:t xml:space="preserve"> after our move just to check on me and see how I w</w:t>
-      </w:r>
-      <w:r>
-        <w:rPr>
-          <w:rFonts w:ascii="Times New Roman" w:eastAsia="Times New Roman" w:hAnsi="Times New Roman" w:cs="Times New Roman"/>
-          <w:sz w:val="24"/>
-          <w:szCs w:val="24"/>
-        </w:rPr>
-        <w:t xml:space="preserve">as faring. That act of kindness, </w:t>
-      </w:r>
-      <w:r>
-        <w:rPr>
-          <w:rFonts w:ascii="Times New Roman" w:eastAsia="Times New Roman" w:hAnsi="Times New Roman" w:cs="Times New Roman"/>
-          <w:sz w:val="24"/>
-          <w:szCs w:val="24"/>
-        </w:rPr>
-        <w:t>a teacher driving hours simply to re</w:t>
-      </w:r>
-      <w:r>
-        <w:rPr>
-          <w:rFonts w:ascii="Times New Roman" w:eastAsia="Times New Roman" w:hAnsi="Times New Roman" w:cs="Times New Roman"/>
-          <w:sz w:val="24"/>
-          <w:szCs w:val="24"/>
-        </w:rPr>
-        <w:t xml:space="preserve">assure a small, heartbroken boy </w:t>
-      </w:r>
-      <w:r>
-        <w:rPr>
-          <w:rFonts w:ascii="Times New Roman" w:eastAsia="Times New Roman" w:hAnsi="Times New Roman" w:cs="Times New Roman"/>
-          <w:sz w:val="24"/>
-          <w:szCs w:val="24"/>
-        </w:rPr>
-        <w:t>underscores how deeply those friendships were rooted and how disruptive the moves were to my young psyche.</w:t>
+          <w:rFonts w:ascii="Times New Roman" w:hAnsi="Times New Roman" w:cs="Times New Roman"/>
+          <w:sz w:val="24"/>
+        </w:rPr>
+        <w:t xml:space="preserve">was one of the best forces for early maturity I experienced. The structured routine and personal accountability of boarding school were precisely what I needed to temper my nomadic tendencies and learn true self-management. My youthful tears and desire for comfort had blinded me to the profound benefits of that early independence, teaching me a valuable lesson: </w:t>
+      </w:r>
+      <w:r>
+        <w:rPr>
+          <w:rFonts w:ascii="Times New Roman" w:hAnsi="Times New Roman" w:cs="Times New Roman"/>
+          <w:b/>
+          <w:bCs/>
+          <w:sz w:val="24"/>
+        </w:rPr>
+        <w:t>the things we resist the most are often the things we need the most for growth.</w:t>
       </w:r>
     </w:p>
     <w:p>
@@ -1323,393 +1577,6 @@
           <w:sz w:val="24"/>
           <w:szCs w:val="24"/>
         </w:rPr>
-        <w:t xml:space="preserve">The journey then led to </w:t>
-      </w:r>
-      <w:r>
-        <w:rPr>
-          <w:rFonts w:ascii="Times New Roman" w:eastAsia="Times New Roman" w:hAnsi="Times New Roman" w:cs="Times New Roman"/>
-          <w:b/>
-          <w:bCs/>
-          <w:sz w:val="24"/>
-          <w:szCs w:val="24"/>
-        </w:rPr>
-        <w:t xml:space="preserve">Glorious Fountain in </w:t>
-      </w:r>
-      <w:proofErr w:type="spellStart"/>
-      <w:r>
-        <w:rPr>
-          <w:rFonts w:ascii="Times New Roman" w:eastAsia="Times New Roman" w:hAnsi="Times New Roman" w:cs="Times New Roman"/>
-          <w:b/>
-          <w:bCs/>
-          <w:sz w:val="24"/>
-          <w:szCs w:val="24"/>
-        </w:rPr>
-        <w:t>Thika</w:t>
-      </w:r>
-      <w:proofErr w:type="spellEnd"/>
-      <w:r>
-        <w:rPr>
-          <w:rFonts w:ascii="Times New Roman" w:eastAsia="Times New Roman" w:hAnsi="Times New Roman" w:cs="Times New Roman"/>
-          <w:sz w:val="24"/>
-          <w:szCs w:val="24"/>
-        </w:rPr>
-        <w:t xml:space="preserve">. Here, the relocation presented a unique physical challenge. The school bus route didn't reach our new home, forcing me to become the only child in my </w:t>
-      </w:r>
-      <w:r>
-        <w:rPr>
-          <w:rFonts w:ascii="Times New Roman" w:eastAsia="Times New Roman" w:hAnsi="Times New Roman" w:cs="Times New Roman"/>
-          <w:sz w:val="24"/>
-          <w:szCs w:val="24"/>
-        </w:rPr>
-        <w:t>school</w:t>
-      </w:r>
-      <w:r>
-        <w:rPr>
-          <w:rFonts w:ascii="Times New Roman" w:eastAsia="Times New Roman" w:hAnsi="Times New Roman" w:cs="Times New Roman"/>
-          <w:sz w:val="24"/>
-          <w:szCs w:val="24"/>
-        </w:rPr>
-        <w:t xml:space="preserve"> who </w:t>
-      </w:r>
-      <w:r>
-        <w:rPr>
-          <w:rFonts w:ascii="Times New Roman" w:eastAsia="Times New Roman" w:hAnsi="Times New Roman" w:cs="Times New Roman"/>
-          <w:b/>
-          <w:bCs/>
-          <w:sz w:val="24"/>
-          <w:szCs w:val="24"/>
-        </w:rPr>
-        <w:t>rode a bicycle to school daily</w:t>
-      </w:r>
-      <w:r>
-        <w:rPr>
-          <w:rFonts w:ascii="Times New Roman" w:eastAsia="Times New Roman" w:hAnsi="Times New Roman" w:cs="Times New Roman"/>
-          <w:sz w:val="24"/>
-          <w:szCs w:val="24"/>
-        </w:rPr>
-        <w:t xml:space="preserve">. This was not a scenic route; it was a grueling commute through </w:t>
-      </w:r>
-      <w:r>
-        <w:rPr>
-          <w:rFonts w:ascii="Times New Roman" w:eastAsia="Times New Roman" w:hAnsi="Times New Roman" w:cs="Times New Roman"/>
-          <w:sz w:val="24"/>
-          <w:szCs w:val="24"/>
-        </w:rPr>
-        <w:t>muddy pools of water</w:t>
-      </w:r>
-      <w:r>
-        <w:rPr>
-          <w:rFonts w:ascii="Times New Roman" w:eastAsia="Times New Roman" w:hAnsi="Times New Roman" w:cs="Times New Roman"/>
-          <w:sz w:val="24"/>
-          <w:szCs w:val="24"/>
-        </w:rPr>
-        <w:t xml:space="preserve">, occasional rain, and the early-morning quiet. I pedaled for </w:t>
-      </w:r>
-      <w:r>
-        <w:rPr>
-          <w:rFonts w:ascii="Times New Roman" w:eastAsia="Times New Roman" w:hAnsi="Times New Roman" w:cs="Times New Roman"/>
-          <w:sz w:val="24"/>
-          <w:szCs w:val="24"/>
-        </w:rPr>
-        <w:t>kilometers</w:t>
-      </w:r>
-      <w:r>
-        <w:rPr>
-          <w:rFonts w:ascii="Times New Roman" w:eastAsia="Times New Roman" w:hAnsi="Times New Roman" w:cs="Times New Roman"/>
-          <w:sz w:val="24"/>
-          <w:szCs w:val="24"/>
-        </w:rPr>
-        <w:t xml:space="preserve">, often </w:t>
-      </w:r>
-      <w:r>
-        <w:rPr>
-          <w:rFonts w:ascii="Times New Roman" w:eastAsia="Times New Roman" w:hAnsi="Times New Roman" w:cs="Times New Roman"/>
-          <w:b/>
-          <w:bCs/>
-          <w:sz w:val="24"/>
-          <w:szCs w:val="24"/>
-        </w:rPr>
-        <w:t>exhausted</w:t>
-      </w:r>
-      <w:r>
-        <w:rPr>
-          <w:rFonts w:ascii="Times New Roman" w:eastAsia="Times New Roman" w:hAnsi="Times New Roman" w:cs="Times New Roman"/>
-          <w:sz w:val="24"/>
-          <w:szCs w:val="24"/>
-        </w:rPr>
-        <w:t xml:space="preserve"> before the first bell, but always </w:t>
-      </w:r>
-      <w:r>
-        <w:rPr>
-          <w:rFonts w:ascii="Times New Roman" w:eastAsia="Times New Roman" w:hAnsi="Times New Roman" w:cs="Times New Roman"/>
-          <w:b/>
-          <w:bCs/>
-          <w:sz w:val="24"/>
-          <w:szCs w:val="24"/>
-        </w:rPr>
-        <w:t>determined</w:t>
-      </w:r>
-      <w:r>
-        <w:rPr>
-          <w:rFonts w:ascii="Times New Roman" w:eastAsia="Times New Roman" w:hAnsi="Times New Roman" w:cs="Times New Roman"/>
-          <w:b/>
-          <w:bCs/>
-          <w:sz w:val="24"/>
-          <w:szCs w:val="24"/>
-        </w:rPr>
-        <w:t xml:space="preserve"> </w:t>
-      </w:r>
-      <w:r>
-        <w:rPr>
-          <w:rFonts w:ascii="Times New Roman" w:eastAsia="Times New Roman" w:hAnsi="Times New Roman" w:cs="Times New Roman"/>
-          <w:bCs/>
-          <w:sz w:val="24"/>
-          <w:szCs w:val="24"/>
-        </w:rPr>
-        <w:t>at a point I loved it</w:t>
-      </w:r>
-      <w:r>
-        <w:rPr>
-          <w:rFonts w:ascii="Times New Roman" w:eastAsia="Times New Roman" w:hAnsi="Times New Roman" w:cs="Times New Roman"/>
-          <w:sz w:val="24"/>
-          <w:szCs w:val="24"/>
-        </w:rPr>
-        <w:t>. This daily grind was my first sustained practice in self-discipline and independence, teaching me that if the system doesn't accommodate you</w:t>
-      </w:r>
-      <w:r>
-        <w:rPr>
-          <w:rFonts w:ascii="Times New Roman" w:eastAsia="Times New Roman" w:hAnsi="Times New Roman" w:cs="Times New Roman"/>
-          <w:sz w:val="24"/>
-          <w:szCs w:val="24"/>
-        </w:rPr>
-        <w:t xml:space="preserve">, you must accommodate yourself </w:t>
-      </w:r>
-      <w:r>
-        <w:rPr>
-          <w:rFonts w:ascii="Times New Roman" w:eastAsia="Times New Roman" w:hAnsi="Times New Roman" w:cs="Times New Roman"/>
-          <w:sz w:val="24"/>
-          <w:szCs w:val="24"/>
-        </w:rPr>
-        <w:t>or build your own path.</w:t>
-      </w:r>
-    </w:p>
-    <w:p>
-      <w:pPr>
-        <w:spacing w:before="100" w:beforeAutospacing="1" w:after="100" w:afterAutospacing="1" w:line="240" w:lineRule="auto"/>
-        <w:rPr>
-          <w:rFonts w:ascii="Times New Roman" w:eastAsia="Times New Roman" w:hAnsi="Times New Roman" w:cs="Times New Roman"/>
-          <w:sz w:val="24"/>
-          <w:szCs w:val="24"/>
-        </w:rPr>
-      </w:pPr>
-      <w:r>
-        <w:rPr>
-          <w:rFonts w:ascii="Times New Roman" w:eastAsia="Times New Roman" w:hAnsi="Times New Roman" w:cs="Times New Roman"/>
-          <w:sz w:val="24"/>
-          <w:szCs w:val="24"/>
-        </w:rPr>
-        <w:t xml:space="preserve">Then came </w:t>
-      </w:r>
-      <w:r>
-        <w:rPr>
-          <w:rFonts w:ascii="Times New Roman" w:eastAsia="Times New Roman" w:hAnsi="Times New Roman" w:cs="Times New Roman"/>
-          <w:b/>
-          <w:bCs/>
-          <w:sz w:val="24"/>
-          <w:szCs w:val="24"/>
-        </w:rPr>
-        <w:t xml:space="preserve">Bethlehem in </w:t>
-      </w:r>
-      <w:proofErr w:type="spellStart"/>
-      <w:r>
-        <w:rPr>
-          <w:rFonts w:ascii="Times New Roman" w:eastAsia="Times New Roman" w:hAnsi="Times New Roman" w:cs="Times New Roman"/>
-          <w:b/>
-          <w:bCs/>
-          <w:sz w:val="24"/>
-          <w:szCs w:val="24"/>
-        </w:rPr>
-        <w:t>Ruiru</w:t>
-      </w:r>
-      <w:proofErr w:type="spellEnd"/>
-      <w:r>
-        <w:rPr>
-          <w:rFonts w:ascii="Times New Roman" w:eastAsia="Times New Roman" w:hAnsi="Times New Roman" w:cs="Times New Roman"/>
-          <w:sz w:val="24"/>
-          <w:szCs w:val="24"/>
-        </w:rPr>
-        <w:t xml:space="preserve">, which marked a significant, solitary milestone: my first encounter with </w:t>
-      </w:r>
-      <w:r>
-        <w:rPr>
-          <w:rFonts w:ascii="Times New Roman" w:eastAsia="Times New Roman" w:hAnsi="Times New Roman" w:cs="Times New Roman"/>
-          <w:b/>
-          <w:bCs/>
-          <w:sz w:val="24"/>
-          <w:szCs w:val="24"/>
-        </w:rPr>
-        <w:t>boarding school in Class 5</w:t>
-      </w:r>
-      <w:r>
-        <w:rPr>
-          <w:rFonts w:ascii="Times New Roman" w:eastAsia="Times New Roman" w:hAnsi="Times New Roman" w:cs="Times New Roman"/>
-          <w:sz w:val="24"/>
-          <w:szCs w:val="24"/>
-        </w:rPr>
-        <w:t>. B</w:t>
-      </w:r>
-      <w:r>
-        <w:rPr>
-          <w:rFonts w:ascii="Times New Roman" w:eastAsia="Times New Roman" w:hAnsi="Times New Roman" w:cs="Times New Roman"/>
-          <w:sz w:val="24"/>
-          <w:szCs w:val="24"/>
-        </w:rPr>
-        <w:t xml:space="preserve">eing away from home at that age </w:t>
-      </w:r>
-      <w:r>
-        <w:rPr>
-          <w:rFonts w:ascii="Times New Roman" w:eastAsia="Times New Roman" w:hAnsi="Times New Roman" w:cs="Times New Roman"/>
-          <w:sz w:val="24"/>
-          <w:szCs w:val="24"/>
-        </w:rPr>
-        <w:t>thrust into a communal life governed by strict bells, shared spa</w:t>
-      </w:r>
-      <w:r>
-        <w:rPr>
-          <w:rFonts w:ascii="Times New Roman" w:eastAsia="Times New Roman" w:hAnsi="Times New Roman" w:cs="Times New Roman"/>
-          <w:sz w:val="24"/>
-          <w:szCs w:val="24"/>
-        </w:rPr>
-        <w:t xml:space="preserve">ce, and personal accountability, </w:t>
-      </w:r>
-      <w:r>
-        <w:rPr>
-          <w:rFonts w:ascii="Times New Roman" w:eastAsia="Times New Roman" w:hAnsi="Times New Roman" w:cs="Times New Roman"/>
-          <w:sz w:val="24"/>
-          <w:szCs w:val="24"/>
-        </w:rPr>
-        <w:t xml:space="preserve">was jarring. It was an accelerated lesson in </w:t>
-      </w:r>
-      <w:r>
-        <w:rPr>
-          <w:rFonts w:ascii="Times New Roman" w:eastAsia="Times New Roman" w:hAnsi="Times New Roman" w:cs="Times New Roman"/>
-          <w:b/>
-          <w:bCs/>
-          <w:sz w:val="24"/>
-          <w:szCs w:val="24"/>
-        </w:rPr>
-        <w:t>survival</w:t>
-      </w:r>
-      <w:r>
-        <w:rPr>
-          <w:rFonts w:ascii="Times New Roman" w:eastAsia="Times New Roman" w:hAnsi="Times New Roman" w:cs="Times New Roman"/>
-          <w:sz w:val="24"/>
-          <w:szCs w:val="24"/>
-        </w:rPr>
-        <w:t xml:space="preserve"> in a way no adult lecture ever could be. I learned to manage my own belongings, resolve conflicts without parental arbitration, and foster an internal quietness that sustained me amidst the noise.</w:t>
-      </w:r>
-    </w:p>
-    <w:p>
-      <w:pPr>
-        <w:spacing w:before="100" w:beforeAutospacing="1" w:after="100" w:afterAutospacing="1" w:line="240" w:lineRule="auto"/>
-        <w:rPr>
-          <w:rFonts w:ascii="Times New Roman" w:eastAsia="Times New Roman" w:hAnsi="Times New Roman" w:cs="Times New Roman"/>
-          <w:sz w:val="28"/>
-          <w:szCs w:val="24"/>
-        </w:rPr>
-      </w:pPr>
-      <w:r>
-        <w:rPr>
-          <w:rFonts w:ascii="Times New Roman" w:hAnsi="Times New Roman" w:cs="Times New Roman"/>
-          <w:sz w:val="24"/>
-        </w:rPr>
-        <w:t xml:space="preserve">However, the abrupt shift in environment and the loss of parental comfort hit me hard. I became intensely homesick and was desperate to leave. I remember </w:t>
-      </w:r>
-      <w:r>
-        <w:rPr>
-          <w:rFonts w:ascii="Times New Roman" w:hAnsi="Times New Roman" w:cs="Times New Roman"/>
-          <w:b/>
-          <w:bCs/>
-          <w:sz w:val="24"/>
-        </w:rPr>
-        <w:t>crying to get out of boarding school</w:t>
-      </w:r>
-      <w:r>
-        <w:rPr>
-          <w:rFonts w:ascii="Times New Roman" w:hAnsi="Times New Roman" w:cs="Times New Roman"/>
-          <w:sz w:val="24"/>
-        </w:rPr>
-        <w:t xml:space="preserve">, begging my parents to retrieve me, convinced that this structured, communal life was a prison sentence. My parents, seeing my distress, eventually acquiesced and withdrew me. </w:t>
-      </w:r>
-      <w:r>
-        <w:rPr>
-          <w:rFonts w:ascii="Times New Roman" w:hAnsi="Times New Roman" w:cs="Times New Roman"/>
-          <w:b/>
-          <w:bCs/>
-          <w:sz w:val="24"/>
-        </w:rPr>
-        <w:t>It was a mistake I later came to realize</w:t>
-      </w:r>
-      <w:r>
-        <w:rPr>
-          <w:rFonts w:ascii="Times New Roman" w:hAnsi="Times New Roman" w:cs="Times New Roman"/>
-          <w:sz w:val="24"/>
-        </w:rPr>
-        <w:t>. Looking ba</w:t>
-      </w:r>
-      <w:r>
-        <w:rPr>
-          <w:rFonts w:ascii="Times New Roman" w:hAnsi="Times New Roman" w:cs="Times New Roman"/>
-          <w:sz w:val="24"/>
-        </w:rPr>
-        <w:t xml:space="preserve">ck now, the period at Bethlehem </w:t>
-      </w:r>
-      <w:r>
-        <w:rPr>
-          <w:rFonts w:ascii="Times New Roman" w:hAnsi="Times New Roman" w:cs="Times New Roman"/>
-          <w:sz w:val="24"/>
-        </w:rPr>
-        <w:t>though short</w:t>
-      </w:r>
-      <w:r>
-        <w:rPr>
-          <w:rFonts w:ascii="Times New Roman" w:hAnsi="Times New Roman" w:cs="Times New Roman"/>
-          <w:sz w:val="24"/>
-        </w:rPr>
-        <w:t xml:space="preserve">, </w:t>
-      </w:r>
-      <w:r>
-        <w:rPr>
-          <w:rFonts w:ascii="Times New Roman" w:hAnsi="Times New Roman" w:cs="Times New Roman"/>
-          <w:sz w:val="24"/>
-        </w:rPr>
-        <w:t xml:space="preserve">was one of the best forces for early maturity I experienced. The structured routine and personal accountability of boarding school were precisely what I needed to temper my nomadic tendencies and learn true self-management. My youthful tears and desire for comfort had blinded me to the profound benefits of that early independence, teaching me a valuable lesson: </w:t>
-      </w:r>
-      <w:r>
-        <w:rPr>
-          <w:rFonts w:ascii="Times New Roman" w:hAnsi="Times New Roman" w:cs="Times New Roman"/>
-          <w:b/>
-          <w:bCs/>
-          <w:sz w:val="24"/>
-        </w:rPr>
-        <w:t>the things we resist the most are often the things we need the most for growth.</w:t>
-      </w:r>
-    </w:p>
-    <w:p>
-      <w:pPr>
-        <w:spacing w:before="100" w:beforeAutospacing="1" w:after="100" w:afterAutospacing="1" w:line="240" w:lineRule="auto"/>
-        <w:rPr>
-          <w:rFonts w:ascii="Times New Roman" w:eastAsia="Times New Roman" w:hAnsi="Times New Roman" w:cs="Times New Roman"/>
-          <w:sz w:val="24"/>
-          <w:szCs w:val="24"/>
-        </w:rPr>
-      </w:pPr>
-      <w:r>
-        <w:rPr>
-          <w:rFonts w:ascii="Times New Roman" w:eastAsia="Times New Roman" w:hAnsi="Times New Roman" w:cs="Times New Roman"/>
-          <w:sz w:val="24"/>
-          <w:szCs w:val="24"/>
-        </w:rPr>
         <w:t xml:space="preserve">Eventually, the circuit ended at </w:t>
       </w:r>
       <w:r>
@@ -1720,20 +1587,8 @@
           <w:sz w:val="24"/>
           <w:szCs w:val="24"/>
         </w:rPr>
-        <w:t xml:space="preserve">Prime Junior in </w:t>
-      </w:r>
-      <w:proofErr w:type="spellStart"/>
-      <w:r>
-        <w:rPr>
-          <w:rFonts w:ascii="Times New Roman" w:eastAsia="Times New Roman" w:hAnsi="Times New Roman" w:cs="Times New Roman"/>
-          <w:b/>
-          <w:bCs/>
-          <w:sz w:val="24"/>
-          <w:szCs w:val="24"/>
-        </w:rPr>
-        <w:t>Thika</w:t>
-      </w:r>
-      <w:proofErr w:type="spellEnd"/>
+        <w:t>Prime Junior in Thika</w:t>
+      </w:r>
       <w:r>
         <w:rPr>
           <w:rFonts w:ascii="Times New Roman" w:eastAsia="Times New Roman" w:hAnsi="Times New Roman" w:cs="Times New Roman"/>
@@ -2214,15 +2069,7 @@
       </w:r>
       <w:r>
         <w:br/>
-        <w:t>When I walked through the gates of Dedan Kimathi University of Technology (</w:t>
-      </w:r>
-      <w:proofErr w:type="spellStart"/>
-      <w:r>
-        <w:t>DeKUT</w:t>
-      </w:r>
-      <w:proofErr w:type="spellEnd"/>
-      <w:r>
-        <w:t>) in 2019 to begin my BSc in Information Technology, I carried the same bundle of hopes every first-year student carries—freedom, discovery, opportunity, and a vague belief that campus life would somehow unlock the world for me. I was excited, expectant, and more naïve than I realized.</w:t>
+        <w:t>When I walked through the gates of Dedan Kimathi University of Technology (DeKUT) in 2019 to begin my BSc in Information Technology, I carried the same bundle of hopes every first-year student carries—freedom, discovery, opportunity, and a vague belief that campus life would somehow unlock the world for me. I was excited, expectant, and more naïve than I realized.</w:t>
       </w:r>
     </w:p>
     <w:p>
@@ -2240,35 +2087,19 @@
       <w:r>
         <w:t xml:space="preserve">The campus was still under construction, and the environment felt like a work in progress—literally. Roads half-done, scaffolding everywhere, lecture halls still smelling of cement. Lessons bounced without warning. Timetables changed like weather. Some days you woke up ready for class only to find out the lecturer was nowhere in sight. I remember thinking, </w:t>
       </w:r>
-      <w:proofErr w:type="gramStart"/>
       <w:r>
         <w:rPr>
           <w:rStyle w:val="Emphasis"/>
         </w:rPr>
-        <w:t>This</w:t>
-      </w:r>
-      <w:proofErr w:type="gramEnd"/>
-      <w:r>
-        <w:rPr>
-          <w:rStyle w:val="Emphasis"/>
-        </w:rPr>
-        <w:t xml:space="preserve"> is campus? This is the dream?</w:t>
-      </w:r>
-    </w:p>
-    <w:p>
-      <w:pPr>
-        <w:pStyle w:val="NormalWeb"/>
-      </w:pPr>
-      <w:r>
-        <w:t xml:space="preserve">But seasons have a way of settling, even the messy ones. As the months passed, buildings rose, systems stabilized, and the roughness faded. What initially felt like confusion gradually became familiar, then comfortable. By the time I found my rhythm, I realized that </w:t>
-      </w:r>
-      <w:proofErr w:type="spellStart"/>
-      <w:r>
-        <w:t>DeKUT</w:t>
-      </w:r>
-      <w:proofErr w:type="spellEnd"/>
-      <w:r>
-        <w:t xml:space="preserve"> had quietly become a home—a place that shaped me far more than its first impression suggested.</w:t>
+        <w:t>This is campus? This is the dream?</w:t>
+      </w:r>
+    </w:p>
+    <w:p>
+      <w:pPr>
+        <w:pStyle w:val="NormalWeb"/>
+      </w:pPr>
+      <w:r>
+        <w:t>But seasons have a way of settling, even the messy ones. As the months passed, buildings rose, systems stabilized, and the roughness faded. What initially felt like confusion gradually became familiar, then comfortable. By the time I found my rhythm, I realized that DeKUT had quietly become a home—a place that shaped me far more than its first impression suggested.</w:t>
       </w:r>
     </w:p>
     <w:p>
@@ -2328,15 +2159,7 @@
         <w:pStyle w:val="NormalWeb"/>
       </w:pPr>
       <w:r>
-        <w:t xml:space="preserve">If high school shaped my adolescence, </w:t>
-      </w:r>
-      <w:proofErr w:type="spellStart"/>
-      <w:r>
-        <w:t>DeKUT</w:t>
-      </w:r>
-      <w:proofErr w:type="spellEnd"/>
-      <w:r>
-        <w:t xml:space="preserve"> shaped my adulthood. It was where I was broken, rebuilt, redirected, refined—and ultimately prepared for the man I am becoming.</w:t>
+        <w:t>If high school shaped my adolescence, DeKUT shaped my adulthood. It was where I was broken, rebuilt, redirected, refined—and ultimately prepared for the man I am becoming.</w:t>
       </w:r>
     </w:p>
     <w:p>
@@ -2552,13 +2375,8 @@
         <w:t>Awareness:</w:t>
       </w:r>
       <w:r>
-        <w:t xml:space="preserve"> The need for comprehensive spiritual oversight demanded a keen, prayerful observation of the entire group dynamic, not just the individuals closest to me</w:t>
-      </w:r>
-      <w:proofErr w:type="gramStart"/>
-      <w:r>
-        <w:t>. .</w:t>
-      </w:r>
-      <w:proofErr w:type="gramEnd"/>
+        <w:t xml:space="preserve"> The need for comprehensive spiritual oversight demanded a keen, prayerful observation of the entire group dynamic, not just the individuals closest to me. .</w:t>
+      </w:r>
     </w:p>
     <w:p>
       <w:pPr>
@@ -3879,15 +3697,7 @@
         <w:t>how</w:t>
       </w:r>
       <w:r>
-        <w:t xml:space="preserve"> is tedious</w:t>
-      </w:r>
-      <w:proofErr w:type="gramStart"/>
-      <w:r>
-        <w:t>. .</w:t>
-      </w:r>
-      <w:proofErr w:type="gramEnd"/>
-      <w:r>
-        <w:t xml:space="preserve"> </w:t>
+        <w:t xml:space="preserve"> is tedious. . </w:t>
       </w:r>
       <w:r>
         <w:rPr>
@@ -4405,15 +4215,7 @@
         <w:t>blended family dynamics, constant relocations, innate curiosity, inevitable mistakes, restorative forgiveness, anchoring faith, and the commitment to relentless growth</w:t>
       </w:r>
       <w:r>
-        <w:t xml:space="preserve">. It is the story of how Trevor Kimathi </w:t>
-      </w:r>
-      <w:proofErr w:type="spellStart"/>
-      <w:r>
-        <w:t>Waicungo</w:t>
-      </w:r>
-      <w:proofErr w:type="spellEnd"/>
-      <w:r>
-        <w:t xml:space="preserve"> came to be, not in a single, comfortable environment, but through a series of demanding, shifting terrains.</w:t>
+        <w:t>. It is the story of how Trevor Kimathi Waicungo came to be, not in a single, comfortable environment, but through a series of demanding, shifting terrains.</w:t>
       </w:r>
     </w:p>
     <w:p>
@@ -4497,15 +4299,7 @@
         <w:t>the fire that refined me</w:t>
       </w:r>
       <w:r>
-        <w:t>. The fire exposed the weakness of procrastination, burned away the confusion of fragmented identity, and purified my desire for true service. I stand now at the threshold of graduation, not as a finished, perfectly polished artifact, but as a vessel tested by the furnace</w:t>
-      </w:r>
-      <w:proofErr w:type="gramStart"/>
-      <w:r>
-        <w:t>. .</w:t>
-      </w:r>
-      <w:proofErr w:type="gramEnd"/>
-      <w:r>
-        <w:t xml:space="preserve"> I carry the indelible marks of my history—the adaptability of a nomad, the intuitive talent of a self-taught technician, the humility of a flawed leader, and the commitment of a focused disciple.</w:t>
+        <w:t>. The fire exposed the weakness of procrastination, burned away the confusion of fragmented identity, and purified my desire for true service. I stand now at the threshold of graduation, not as a finished, perfectly polished artifact, but as a vessel tested by the furnace. . I carry the indelible marks of my history—the adaptability of a nomad, the intuitive talent of a self-taught technician, the humility of a flawed leader, and the commitment of a focused disciple.</w:t>
       </w:r>
     </w:p>
     <w:p>

</xml_diff>